<commit_message>
Se realiza la actualizacion de las plantillas existenetes para que las entienda el lenguaje php
</commit_message>
<xml_diff>
--- a/output/templates_GCC/Plantilla_4346.docx
+++ b/output/templates_GCC/Plantilla_4346.docx
@@ -105,15 +105,7 @@
           <w:noProof/>
           <w:color w:val="000000"/>
         </w:rPr>
-        <w:t>F</w:t>
-      </w:r>
-      <w:r>
-        <w:rPr>
-          <w:rFonts w:ascii="Arial" w:hAnsi="Arial" w:cs="Arial"/>
-          <w:noProof/>
-          <w:color w:val="000000"/>
-        </w:rPr>
-        <w:t>echa</w:t>
+        <w:t>fecha</w:t>
       </w:r>
       <w:r>
         <w:rPr>
@@ -642,15 +634,6 @@
           <w:color w:val="000000"/>
           <w:lang w:eastAsia="es-CO"/>
         </w:rPr>
-        <w:t>Larga</w:t>
-      </w:r>
-      <w:r>
-        <w:rPr>
-          <w:rFonts w:ascii="Arial" w:eastAsia="Times New Roman" w:hAnsi="Arial" w:cs="Arial"/>
-          <w:noProof/>
-          <w:color w:val="000000"/>
-          <w:lang w:eastAsia="es-CO"/>
-        </w:rPr>
         <w:t>}</w:t>
       </w:r>
       <w:r>
@@ -709,34 +692,7 @@
           <w:color w:val="000000"/>
           <w:lang w:eastAsia="es-CO"/>
         </w:rPr>
-        <w:t>E</w:t>
-      </w:r>
-      <w:r>
-        <w:rPr>
-          <w:rFonts w:ascii="Arial" w:eastAsia="Times New Roman" w:hAnsi="Arial" w:cs="Arial"/>
-          <w:noProof/>
-          <w:color w:val="000000"/>
-          <w:lang w:eastAsia="es-CO"/>
-        </w:rPr>
-        <w:t>l</w:t>
-      </w:r>
-      <w:r>
-        <w:rPr>
-          <w:rFonts w:ascii="Arial" w:eastAsia="Times New Roman" w:hAnsi="Arial" w:cs="Arial"/>
-          <w:noProof/>
-          <w:color w:val="000000"/>
-          <w:lang w:eastAsia="es-CO"/>
-        </w:rPr>
-        <w:t>S</w:t>
-      </w:r>
-      <w:r>
-        <w:rPr>
-          <w:rFonts w:ascii="Arial" w:eastAsia="Times New Roman" w:hAnsi="Arial" w:cs="Arial"/>
-          <w:noProof/>
-          <w:color w:val="000000"/>
-          <w:lang w:eastAsia="es-CO"/>
-        </w:rPr>
-        <w:t>enor</w:t>
+        <w:t>elsenor</w:t>
       </w:r>
       <w:r>
         <w:rPr>
@@ -1193,7 +1149,7 @@
           <w:color w:val="000000"/>
           <w:lang w:eastAsia="es-CO"/>
         </w:rPr>
-        <w:t>ElAbogadoEjecutor</w:t>
+        <w:t>elabogadoejecutor</w:t>
       </w:r>
       <w:r>
         <w:rPr>
@@ -1320,7 +1276,16 @@
           <w:color w:val="000000"/>
           <w:lang w:eastAsia="es-CO"/>
         </w:rPr>
-        <w:t>Que mediante Resolución No</w:t>
+        <w:t xml:space="preserve">Que mediante Resolución </w:t>
+      </w:r>
+      <w:proofErr w:type="gramStart"/>
+      <w:r>
+        <w:rPr>
+          <w:rFonts w:ascii="Arial" w:eastAsia="Times New Roman" w:hAnsi="Arial" w:cs="Arial"/>
+          <w:color w:val="000000"/>
+          <w:lang w:eastAsia="es-CO"/>
+        </w:rPr>
+        <w:t>No</w:t>
       </w:r>
       <w:r>
         <w:rPr>
@@ -1339,6 +1304,7 @@
         </w:rPr>
         <w:t>.</w:t>
       </w:r>
+      <w:proofErr w:type="gramEnd"/>
       <w:r>
         <w:rPr>
           <w:rFonts w:ascii="Arial" w:eastAsia="Times New Roman" w:hAnsi="Arial" w:cs="Arial"/>
@@ -1601,7 +1567,6 @@
         <w:rPr>
           <w:rFonts w:ascii="Arial" w:eastAsia="Times New Roman" w:hAnsi="Arial" w:cs="Arial"/>
           <w:color w:val="FF0000"/>
-          <w:highlight w:val="yellow"/>
           <w:lang w:eastAsia="es-CO"/>
         </w:rPr>
         <w:fldChar w:fldCharType="begin"/>
@@ -1610,7 +1575,6 @@
         <w:rPr>
           <w:rFonts w:ascii="Arial" w:eastAsia="Times New Roman" w:hAnsi="Arial" w:cs="Arial"/>
           <w:color w:val="FF0000"/>
-          <w:highlight w:val="yellow"/>
           <w:lang w:eastAsia="es-CO"/>
         </w:rPr>
         <w:instrText xml:space="preserve"> MERGEFIELD  FechaNotifiMandaLarga </w:instrText>
@@ -1619,7 +1583,6 @@
         <w:rPr>
           <w:rFonts w:ascii="Arial" w:eastAsia="Times New Roman" w:hAnsi="Arial" w:cs="Arial"/>
           <w:color w:val="FF0000"/>
-          <w:highlight w:val="yellow"/>
           <w:lang w:eastAsia="es-CO"/>
         </w:rPr>
         <w:fldChar w:fldCharType="separate"/>
@@ -1629,7 +1592,6 @@
           <w:rFonts w:ascii="Arial" w:eastAsia="Times New Roman" w:hAnsi="Arial" w:cs="Arial"/>
           <w:noProof/>
           <w:color w:val="FF0000"/>
-          <w:highlight w:val="yellow"/>
           <w:lang w:eastAsia="es-CO"/>
         </w:rPr>
         <w:t>${</w:t>
@@ -1639,7 +1601,6 @@
           <w:rFonts w:ascii="Arial" w:eastAsia="Times New Roman" w:hAnsi="Arial" w:cs="Arial"/>
           <w:noProof/>
           <w:color w:val="FF0000"/>
-          <w:highlight w:val="yellow"/>
           <w:lang w:eastAsia="es-CO"/>
         </w:rPr>
         <w:t>FechaNotifiMandaLarga</w:t>
@@ -1649,7 +1610,6 @@
           <w:rFonts w:ascii="Arial" w:eastAsia="Times New Roman" w:hAnsi="Arial" w:cs="Arial"/>
           <w:noProof/>
           <w:color w:val="FF0000"/>
-          <w:highlight w:val="yellow"/>
           <w:lang w:eastAsia="es-CO"/>
         </w:rPr>
         <w:t>}</w:t>
@@ -1658,7 +1618,6 @@
         <w:rPr>
           <w:rFonts w:ascii="Arial" w:eastAsia="Times New Roman" w:hAnsi="Arial" w:cs="Arial"/>
           <w:color w:val="FF0000"/>
-          <w:highlight w:val="yellow"/>
           <w:lang w:eastAsia="es-CO"/>
         </w:rPr>
         <w:fldChar w:fldCharType="end"/>
@@ -1667,7 +1626,6 @@
         <w:rPr>
           <w:rFonts w:ascii="Arial" w:eastAsia="Times New Roman" w:hAnsi="Arial" w:cs="Arial"/>
           <w:color w:val="000000"/>
-          <w:highlight w:val="yellow"/>
           <w:lang w:eastAsia="es-CO"/>
         </w:rPr>
         <w:t>.</w:t>
@@ -1908,7 +1866,7 @@
           <w:color w:val="000000"/>
           <w:lang w:eastAsia="es-CO"/>
         </w:rPr>
-        <w:t>ElAbogadoEjecutor</w:t>
+        <w:t>elabogadoejecutor</w:t>
       </w:r>
       <w:r>
         <w:rPr>
@@ -2063,34 +2021,7 @@
           <w:color w:val="000000"/>
           <w:lang w:eastAsia="es-CO"/>
         </w:rPr>
-        <w:t>E</w:t>
-      </w:r>
-      <w:r>
-        <w:rPr>
-          <w:rFonts w:ascii="Arial" w:eastAsia="Times New Roman" w:hAnsi="Arial" w:cs="Arial"/>
-          <w:noProof/>
-          <w:color w:val="000000"/>
-          <w:lang w:eastAsia="es-CO"/>
-        </w:rPr>
-        <w:t>l</w:t>
-      </w:r>
-      <w:r>
-        <w:rPr>
-          <w:rFonts w:ascii="Arial" w:eastAsia="Times New Roman" w:hAnsi="Arial" w:cs="Arial"/>
-          <w:noProof/>
-          <w:color w:val="000000"/>
-          <w:lang w:eastAsia="es-CO"/>
-        </w:rPr>
-        <w:t>S</w:t>
-      </w:r>
-      <w:r>
-        <w:rPr>
-          <w:rFonts w:ascii="Arial" w:eastAsia="Times New Roman" w:hAnsi="Arial" w:cs="Arial"/>
-          <w:noProof/>
-          <w:color w:val="000000"/>
-          <w:lang w:eastAsia="es-CO"/>
-        </w:rPr>
-        <w:t>enor</w:t>
+        <w:t>elsenor</w:t>
       </w:r>
       <w:r>
         <w:rPr>
@@ -4235,16 +4166,16 @@
       </w:rPr>
     </w:lvl>
   </w:abstractNum>
-  <w:num w:numId="1" w16cid:durableId="1330793910">
+  <w:num w:numId="1" w16cid:durableId="940911298">
     <w:abstractNumId w:val="2"/>
   </w:num>
-  <w:num w:numId="2" w16cid:durableId="1013265835">
+  <w:num w:numId="2" w16cid:durableId="253589188">
     <w:abstractNumId w:val="3"/>
   </w:num>
-  <w:num w:numId="3" w16cid:durableId="39328984">
+  <w:num w:numId="3" w16cid:durableId="1244292109">
     <w:abstractNumId w:val="0"/>
   </w:num>
-  <w:num w:numId="4" w16cid:durableId="1484199326">
+  <w:num w:numId="4" w16cid:durableId="1197277195">
     <w:abstractNumId w:val="1"/>
   </w:num>
 </w:numbering>

</xml_diff>